<commit_message>
Mecanica do Jogo Incluído na Documentação GDD
</commit_message>
<xml_diff>
--- a/Personagens.docx
+++ b/Personagens.docx
@@ -452,11 +452,9 @@
             <w:pStyle w:val="Sumrio2"/>
             <w:ind w:left="216"/>
           </w:pPr>
-          <w:proofErr w:type="spellStart"/>
           <w:r>
             <w:t>NPC’s</w:t>
           </w:r>
-          <w:proofErr w:type="spellEnd"/>
           <w:r>
             <w:t xml:space="preserve"> </w:t>
           </w:r>
@@ -2163,25 +2161,7 @@
           <w:i/>
           <w:iCs/>
         </w:rPr>
-        <w:t xml:space="preserve">Fala – </w:t>
-      </w:r>
-      <w:proofErr w:type="spellStart"/>
-      <w:r>
-        <w:rPr>
-          <w:rFonts w:asciiTheme="minorHAnsi" w:hAnsiTheme="minorHAnsi"/>
-          <w:i/>
-          <w:iCs/>
-        </w:rPr>
-        <w:t>Muahahahaha</w:t>
-      </w:r>
-      <w:proofErr w:type="spellEnd"/>
-      <w:r>
-        <w:rPr>
-          <w:rFonts w:asciiTheme="minorHAnsi" w:hAnsiTheme="minorHAnsi"/>
-          <w:i/>
-          <w:iCs/>
-        </w:rPr>
-        <w:t>! Não acredito que tenha chegado até aqui, meus vírus e bactérias são muito potentes, deve ter dado muita sorte. Mas, não importa! Daqui em não deixaram você se livrar tão facilmente.</w:t>
+        <w:t>Fala – Muahahahaha! Não acredito que tenha chegado até aqui, meus vírus e bactérias são muito potentes, deve ter dado muita sorte. Mas, não importa! Daqui em não deixaram você se livrar tão facilmente.</w:t>
       </w:r>
     </w:p>
     <w:p>
@@ -2301,25 +2281,7 @@
           <w:i/>
           <w:iCs/>
         </w:rPr>
-        <w:t xml:space="preserve">Fala derrota – </w:t>
-      </w:r>
-      <w:proofErr w:type="spellStart"/>
-      <w:r>
-        <w:rPr>
-          <w:rFonts w:asciiTheme="minorHAnsi" w:hAnsiTheme="minorHAnsi"/>
-          <w:i/>
-          <w:iCs/>
-        </w:rPr>
-        <w:t>Muahahahaha</w:t>
-      </w:r>
-      <w:proofErr w:type="spellEnd"/>
-      <w:r>
-        <w:rPr>
-          <w:rFonts w:asciiTheme="minorHAnsi" w:hAnsiTheme="minorHAnsi"/>
-          <w:i/>
-          <w:iCs/>
-        </w:rPr>
-        <w:t>! Eu disse! Nada nem ninguém seria páreo para mim. Espero que tenha mais sorte na próxima vez.</w:t>
+        <w:t>Fala derrota – Muahahahaha! Eu disse! Nada nem ninguém seria páreo para mim. Espero que tenha mais sorte na próxima vez.</w:t>
       </w:r>
     </w:p>
     <w:p>
@@ -3199,14 +3161,170 @@
           <w:iCs/>
         </w:rPr>
       </w:pPr>
-      <w:r>
-        <w:rPr>
-          <w:rFonts w:asciiTheme="minorHAnsi" w:hAnsiTheme="minorHAnsi"/>
-          <w:bCs/>
-          <w:i/>
-          <w:iCs/>
-        </w:rPr>
-        <w:t xml:space="preserve">- </w:t>
+    </w:p>
+    <w:p>
+      <w:pPr>
+        <w:spacing w:after="40"/>
+        <w:rPr>
+          <w:rFonts w:asciiTheme="minorHAnsi" w:hAnsiTheme="minorHAnsi"/>
+          <w:b/>
+          <w:i/>
+          <w:iCs/>
+        </w:rPr>
+      </w:pPr>
+    </w:p>
+    <w:p>
+      <w:pPr>
+        <w:spacing w:after="40"/>
+        <w:rPr>
+          <w:rFonts w:asciiTheme="minorHAnsi" w:hAnsiTheme="minorHAnsi"/>
+          <w:b/>
+          <w:i/>
+          <w:iCs/>
+        </w:rPr>
+      </w:pPr>
+      <w:r>
+        <w:rPr>
+          <w:rFonts w:asciiTheme="minorHAnsi" w:hAnsiTheme="minorHAnsi"/>
+          <w:b/>
+          <w:i/>
+          <w:iCs/>
+        </w:rPr>
+        <w:t xml:space="preserve">Mecânica do Jogo - </w:t>
+      </w:r>
+    </w:p>
+    <w:p>
+      <w:pPr>
+        <w:spacing w:after="40"/>
+        <w:rPr>
+          <w:rFonts w:asciiTheme="minorHAnsi" w:hAnsiTheme="minorHAnsi"/>
+          <w:bCs/>
+          <w:i/>
+          <w:iCs/>
+        </w:rPr>
+      </w:pPr>
+      <w:r>
+        <w:rPr>
+          <w:rFonts w:asciiTheme="minorHAnsi" w:hAnsiTheme="minorHAnsi"/>
+          <w:bCs/>
+          <w:i/>
+          <w:iCs/>
+        </w:rPr>
+        <w:t xml:space="preserve">    Nosso jogo é do gênero de plataforma, apresentando um personagem principal totalmente desprotegido das bactérias, sem conhecimento algum sobre o que deve fazer referente a higiene pessoal e prevenção do COVID19. </w:t>
+      </w:r>
+    </w:p>
+    <w:p>
+      <w:pPr>
+        <w:spacing w:after="40"/>
+        <w:rPr>
+          <w:rFonts w:asciiTheme="minorHAnsi" w:hAnsiTheme="minorHAnsi"/>
+          <w:bCs/>
+          <w:i/>
+          <w:iCs/>
+        </w:rPr>
+      </w:pPr>
+    </w:p>
+    <w:p>
+      <w:pPr>
+        <w:spacing w:after="40"/>
+        <w:rPr>
+          <w:rFonts w:asciiTheme="minorHAnsi" w:hAnsiTheme="minorHAnsi"/>
+          <w:bCs/>
+          <w:i/>
+          <w:iCs/>
+        </w:rPr>
+      </w:pPr>
+      <w:r>
+        <w:rPr>
+          <w:rFonts w:asciiTheme="minorHAnsi" w:hAnsiTheme="minorHAnsi"/>
+          <w:bCs/>
+          <w:i/>
+          <w:iCs/>
+        </w:rPr>
+        <w:t xml:space="preserve">    O objetivo do jogo é mostrar as formas de se proteger, dando dicas e aumentando sua imunidade a cada fase para a luta final contra o COVID19. A primeira fase se caracteriza pelo personagem com 40 de vida, com baixa imunidade</w:t>
+      </w:r>
+    </w:p>
+    <w:p>
+      <w:pPr>
+        <w:spacing w:after="40"/>
+        <w:rPr>
+          <w:rFonts w:asciiTheme="minorHAnsi" w:hAnsiTheme="minorHAnsi"/>
+          <w:bCs/>
+          <w:i/>
+          <w:iCs/>
+        </w:rPr>
+      </w:pPr>
+      <w:r>
+        <w:rPr>
+          <w:rFonts w:asciiTheme="minorHAnsi" w:hAnsiTheme="minorHAnsi"/>
+          <w:bCs/>
+          <w:i/>
+          <w:iCs/>
+        </w:rPr>
+        <w:lastRenderedPageBreak/>
+        <w:t xml:space="preserve">Na primeira fase ele encontra o sabonete que vai lhe oferecer uma ajuda enorme no quesito higiene pessoal e lhe passar muitas dicas e cuidados a se tomar contra os slimes (bactérias) que tentam acabar mais ainda com a imunidade do jogador tirando 20 de vida. Nessa fase o cenário é mais escuro, por conta do personagem estar bem fraco e desprotegido. </w:t>
+      </w:r>
+    </w:p>
+    <w:p>
+      <w:pPr>
+        <w:spacing w:after="40"/>
+        <w:rPr>
+          <w:rFonts w:asciiTheme="minorHAnsi" w:hAnsiTheme="minorHAnsi"/>
+          <w:bCs/>
+          <w:i/>
+          <w:iCs/>
+        </w:rPr>
+      </w:pPr>
+    </w:p>
+    <w:p>
+      <w:pPr>
+        <w:spacing w:after="40"/>
+        <w:rPr>
+          <w:rFonts w:asciiTheme="minorHAnsi" w:hAnsiTheme="minorHAnsi"/>
+          <w:bCs/>
+          <w:i/>
+          <w:iCs/>
+        </w:rPr>
+      </w:pPr>
+      <w:r>
+        <w:rPr>
+          <w:rFonts w:asciiTheme="minorHAnsi" w:hAnsiTheme="minorHAnsi"/>
+          <w:bCs/>
+          <w:i/>
+          <w:iCs/>
+        </w:rPr>
+        <w:t xml:space="preserve">    Na segunda fase o personagem fica com 60 de vida, já seguindo as dicas e ajuda do sabonete, na segunda fase ele encontra o álcool em gel, que lhe promove a higiene para onde for, mais uma maneira de lutar contra os slimes e se preparar para a luta contra o COVID19, sendo assim ele recebe +10 de vida, ficando com 70 de vida. O cenário na segunda fase é mais claro, com alguns tons de cinza, caracterizando uma melhora na imunidade do jogador. </w:t>
+      </w:r>
+    </w:p>
+    <w:p>
+      <w:pPr>
+        <w:spacing w:after="40"/>
+        <w:rPr>
+          <w:rFonts w:asciiTheme="minorHAnsi" w:hAnsiTheme="minorHAnsi"/>
+          <w:bCs/>
+          <w:i/>
+          <w:iCs/>
+        </w:rPr>
+      </w:pPr>
+    </w:p>
+    <w:p>
+      <w:pPr>
+        <w:spacing w:after="40"/>
+        <w:rPr>
+          <w:rFonts w:asciiTheme="minorHAnsi" w:hAnsiTheme="minorHAnsi"/>
+          <w:bCs/>
+          <w:i/>
+          <w:iCs/>
+        </w:rPr>
+      </w:pPr>
+      <w:r>
+        <w:rPr>
+          <w:rFonts w:asciiTheme="minorHAnsi" w:hAnsiTheme="minorHAnsi"/>
+          <w:bCs/>
+          <w:i/>
+          <w:iCs/>
+        </w:rPr>
+        <w:t xml:space="preserve">    Pós passar pelas duas fases, o personagem principal se depara com a terceira fase, a fase da vacina, onde ele encontra o Zé gotinha, o sabonete e o álcool em gel que lhe dão todas as dicas possíveis e lhe promove 30 de vida para enfrentar o COVID19. O cenário nessa fase é totalmente limpo e claro, pela saúde do personagem ter sido protegida e cuidada.</w:t>
       </w:r>
     </w:p>
     <w:p>
@@ -4482,7 +4600,7 @@
 </file>
 
 <file path=customXml/itemProps1.xml><?xml version="1.0" encoding="utf-8"?>
-<ds:datastoreItem xmlns:ds="http://schemas.openxmlformats.org/officeDocument/2006/customXml" ds:itemID="{DBC8AF7E-61B2-4B80-A282-B34471D40703}">
+<ds:datastoreItem xmlns:ds="http://schemas.openxmlformats.org/officeDocument/2006/customXml" ds:itemID="{8A5B1AB4-BC4D-4E07-8BDC-D518B80204DA}">
   <ds:schemaRefs>
     <ds:schemaRef ds:uri="http://schemas.openxmlformats.org/officeDocument/2006/bibliography"/>
   </ds:schemaRefs>

</xml_diff>